<commit_message>
Almost Complete Deliverable 5
</commit_message>
<xml_diff>
--- a/Deliverable 5.docx
+++ b/Deliverable 5.docx
@@ -316,6 +316,18 @@
         <w:lastRenderedPageBreak/>
         <w:t>Architecture</w:t>
       </w:r>
+    </w:p>
+    <w:p>
+      <w:pPr>
+        <w:spacing w:after="0" w:line="276" w:lineRule="auto"/>
+        <w:jc w:val="center"/>
+        <w:rPr>
+          <w:b/>
+          <w:bCs/>
+          <w:sz w:val="28"/>
+          <w:szCs w:val="28"/>
+        </w:rPr>
+      </w:pPr>
     </w:p>
     <w:p>
       <w:pPr>
@@ -398,7 +410,7 @@
                     </pic:cNvPicPr>
                   </pic:nvPicPr>
                   <pic:blipFill>
-                    <a:blip r:embed="rId4" cstate="print">
+                    <a:blip r:embed="rId7" cstate="print">
                       <a:extLst>
                         <a:ext uri="{28A0092B-C50C-407E-A947-70E740481C1C}">
                           <a14:useLocalDpi xmlns:a14="http://schemas.microsoft.com/office/drawing/2010/main" val="0"/>
@@ -475,7 +487,15 @@
         <w:t>to that</w:t>
       </w:r>
       <w:r>
-        <w:t xml:space="preserve"> module. For example, when you login in, you will need to be taken to the home page afterwards. The business layer of each module is separate from any other module’s business layer. They operate completely independently of each other. The database layer will be shared among all 7 modules since they will be using the same data. </w:t>
+        <w:t xml:space="preserve"> module. For example, when </w:t>
+      </w:r>
+      <w:proofErr w:type="gramStart"/>
+      <w:r>
+        <w:t>you</w:t>
+      </w:r>
+      <w:proofErr w:type="gramEnd"/>
+      <w:r>
+        <w:t xml:space="preserve"> login in, you will need to be taken to the home page afterwards. The business layer of each module is separate from any other module’s business layer. They operate completely independently of each other. The database layer will be shared among all 7 modules since they will be using the same data. </w:t>
       </w:r>
       <w:r>
         <w:t xml:space="preserve">The rest of this document will be going into more detail about each individual module. </w:t>
@@ -483,13 +503,6 @@
       <w:r>
         <w:t>Refer to the diagram to see how our system is structured.</w:t>
       </w:r>
-    </w:p>
-    <w:p>
-      <w:pPr>
-        <w:spacing w:after="0" w:line="276" w:lineRule="auto"/>
-        <w:ind w:firstLine="720"/>
-        <w:jc w:val="both"/>
-      </w:pPr>
     </w:p>
     <w:p>
       <w:pPr>
@@ -557,7 +570,7 @@
                     </pic:cNvPicPr>
                   </pic:nvPicPr>
                   <pic:blipFill>
-                    <a:blip r:embed="rId5" cstate="print">
+                    <a:blip r:embed="rId8" cstate="print">
                       <a:extLst>
                         <a:ext uri="{28A0092B-C50C-407E-A947-70E740481C1C}">
                           <a14:useLocalDpi xmlns:a14="http://schemas.microsoft.com/office/drawing/2010/main" val="0"/>
@@ -717,7 +730,7 @@
                     </pic:cNvPicPr>
                   </pic:nvPicPr>
                   <pic:blipFill>
-                    <a:blip r:embed="rId6" cstate="print">
+                    <a:blip r:embed="rId9" cstate="print">
                       <a:extLst>
                         <a:ext uri="{28A0092B-C50C-407E-A947-70E740481C1C}">
                           <a14:useLocalDpi xmlns:a14="http://schemas.microsoft.com/office/drawing/2010/main" val="0"/>
@@ -847,7 +860,7 @@
                     </pic:cNvPicPr>
                   </pic:nvPicPr>
                   <pic:blipFill>
-                    <a:blip r:embed="rId7" cstate="print">
+                    <a:blip r:embed="rId10" cstate="print">
                       <a:extLst>
                         <a:ext uri="{28A0092B-C50C-407E-A947-70E740481C1C}">
                           <a14:useLocalDpi xmlns:a14="http://schemas.microsoft.com/office/drawing/2010/main" val="0"/>
@@ -1015,7 +1028,7 @@
                     </pic:cNvPicPr>
                   </pic:nvPicPr>
                   <pic:blipFill>
-                    <a:blip r:embed="rId8" cstate="print">
+                    <a:blip r:embed="rId11" cstate="print">
                       <a:extLst>
                         <a:ext uri="{28A0092B-C50C-407E-A947-70E740481C1C}">
                           <a14:useLocalDpi xmlns:a14="http://schemas.microsoft.com/office/drawing/2010/main" val="0"/>
@@ -1171,7 +1184,7 @@
                     </pic:cNvPicPr>
                   </pic:nvPicPr>
                   <pic:blipFill>
-                    <a:blip r:embed="rId9" cstate="print">
+                    <a:blip r:embed="rId12" cstate="print">
                       <a:extLst>
                         <a:ext uri="{28A0092B-C50C-407E-A947-70E740481C1C}">
                           <a14:useLocalDpi xmlns:a14="http://schemas.microsoft.com/office/drawing/2010/main" val="0"/>
@@ -1313,7 +1326,7 @@
                     </pic:cNvPicPr>
                   </pic:nvPicPr>
                   <pic:blipFill>
-                    <a:blip r:embed="rId10" cstate="print">
+                    <a:blip r:embed="rId13" cstate="print">
                       <a:extLst>
                         <a:ext uri="{28A0092B-C50C-407E-A947-70E740481C1C}">
                           <a14:useLocalDpi xmlns:a14="http://schemas.microsoft.com/office/drawing/2010/main" val="0"/>
@@ -1426,7 +1439,7 @@
                     </pic:cNvPicPr>
                   </pic:nvPicPr>
                   <pic:blipFill>
-                    <a:blip r:embed="rId11" cstate="print">
+                    <a:blip r:embed="rId14" cstate="print">
                       <a:extLst>
                         <a:ext uri="{28A0092B-C50C-407E-A947-70E740481C1C}">
                           <a14:useLocalDpi xmlns:a14="http://schemas.microsoft.com/office/drawing/2010/main" val="0"/>
@@ -1648,7 +1661,10 @@
     <w:p>
       <w:pPr>
         <w:spacing w:after="0" w:line="276" w:lineRule="auto"/>
-        <w:jc w:val="both"/>
+        <w:rPr>
+          <w:b/>
+          <w:bCs/>
+        </w:rPr>
       </w:pPr>
     </w:p>
     <w:p>
@@ -1676,14 +1692,1780 @@
     <w:p>
       <w:pPr>
         <w:spacing w:after="0" w:line="276" w:lineRule="auto"/>
-        <w:jc w:val="center"/>
-        <w:rPr>
-          <w:b/>
-          <w:bCs/>
-          <w:sz w:val="28"/>
-          <w:szCs w:val="28"/>
-        </w:rPr>
-      </w:pPr>
+        <w:jc w:val="both"/>
+      </w:pPr>
+    </w:p>
+    <w:p>
+      <w:pPr>
+        <w:spacing w:after="0" w:line="276" w:lineRule="auto"/>
+        <w:jc w:val="both"/>
+      </w:pPr>
+      <w:r>
+        <w:tab/>
+        <w:t>As described in the architecture section of this document, our system can be split up into 7 distinct modules which are independent of each other. There are buttons in each of the presentations layers that allow the user to go from one module to another module. Thus, the State Design Pattern is the best pattern to capture the overall design of the system.</w:t>
+      </w:r>
+    </w:p>
+    <w:p>
+      <w:pPr>
+        <w:spacing w:after="0" w:line="276" w:lineRule="auto"/>
+        <w:ind w:firstLine="720"/>
+        <w:jc w:val="both"/>
+      </w:pPr>
+      <w:r>
+        <w:rPr>
+          <w:noProof/>
+        </w:rPr>
+        <w:drawing>
+          <wp:anchor distT="0" distB="0" distL="114300" distR="114300" simplePos="0" relativeHeight="251667456" behindDoc="0" locked="0" layoutInCell="1" allowOverlap="1" wp14:anchorId="625ADFC9" wp14:editId="534812A3">
+            <wp:simplePos x="0" y="0"/>
+            <wp:positionH relativeFrom="margin">
+              <wp:posOffset>-28575</wp:posOffset>
+            </wp:positionH>
+            <wp:positionV relativeFrom="paragraph">
+              <wp:posOffset>103505</wp:posOffset>
+            </wp:positionV>
+            <wp:extent cx="3876675" cy="2011045"/>
+            <wp:effectExtent l="0" t="0" r="9525" b="8255"/>
+            <wp:wrapThrough wrapText="bothSides">
+              <wp:wrapPolygon edited="0">
+                <wp:start x="0" y="0"/>
+                <wp:lineTo x="0" y="21484"/>
+                <wp:lineTo x="21547" y="21484"/>
+                <wp:lineTo x="21547" y="0"/>
+                <wp:lineTo x="0" y="0"/>
+              </wp:wrapPolygon>
+            </wp:wrapThrough>
+            <wp:docPr id="13" name="Picture 13"/>
+            <wp:cNvGraphicFramePr>
+              <a:graphicFrameLocks xmlns:a="http://schemas.openxmlformats.org/drawingml/2006/main" noChangeAspect="1"/>
+            </wp:cNvGraphicFramePr>
+            <a:graphic xmlns:a="http://schemas.openxmlformats.org/drawingml/2006/main">
+              <a:graphicData uri="http://schemas.openxmlformats.org/drawingml/2006/picture">
+                <pic:pic xmlns:pic="http://schemas.openxmlformats.org/drawingml/2006/picture">
+                  <pic:nvPicPr>
+                    <pic:cNvPr id="0" name="Picture 7"/>
+                    <pic:cNvPicPr>
+                      <a:picLocks noChangeAspect="1" noChangeArrowheads="1"/>
+                    </pic:cNvPicPr>
+                  </pic:nvPicPr>
+                  <pic:blipFill>
+                    <a:blip r:embed="rId15" cstate="print">
+                      <a:extLst>
+                        <a:ext uri="{28A0092B-C50C-407E-A947-70E740481C1C}">
+                          <a14:useLocalDpi xmlns:a14="http://schemas.microsoft.com/office/drawing/2010/main" val="0"/>
+                        </a:ext>
+                      </a:extLst>
+                    </a:blip>
+                    <a:srcRect/>
+                    <a:stretch>
+                      <a:fillRect/>
+                    </a:stretch>
+                  </pic:blipFill>
+                  <pic:spPr bwMode="auto">
+                    <a:xfrm>
+                      <a:off x="0" y="0"/>
+                      <a:ext cx="3876675" cy="2011045"/>
+                    </a:xfrm>
+                    <a:prstGeom prst="rect">
+                      <a:avLst/>
+                    </a:prstGeom>
+                    <a:noFill/>
+                    <a:ln>
+                      <a:noFill/>
+                    </a:ln>
+                  </pic:spPr>
+                </pic:pic>
+              </a:graphicData>
+            </a:graphic>
+            <wp14:sizeRelH relativeFrom="margin">
+              <wp14:pctWidth>0</wp14:pctWidth>
+            </wp14:sizeRelH>
+            <wp14:sizeRelV relativeFrom="margin">
+              <wp14:pctHeight>0</wp14:pctHeight>
+            </wp14:sizeRelV>
+          </wp:anchor>
+        </w:drawing>
+      </w:r>
+      <w:r>
+        <w:t>In this system, the 5 modules that contain the navigation bar, described in the architecture section of this document, each represents a concrete state. The context class in the system is an UI object that always has a navigation bar at the bottom. It also contains the current state which is one of the modules. The modules states are also UI objects and the context class will put the module UI above the navigation bar. For example, when the user first logs in a context class is created, and the default state is set as the home page/balance page. When the user clicks on another tab in the navigation bar, it will take to them that respective module by changing the state of the context class.</w:t>
+      </w:r>
+    </w:p>
+    <w:p>
+      <w:pPr>
+        <w:spacing w:after="0" w:line="276" w:lineRule="auto"/>
+        <w:jc w:val="both"/>
+      </w:pPr>
+    </w:p>
+    <w:p>
+      <w:pPr>
+        <w:spacing w:after="0" w:line="276" w:lineRule="auto"/>
+        <w:jc w:val="both"/>
+      </w:pPr>
+      <w:r>
+        <w:tab/>
+        <w:t>Each of the States is represented as one basic object in the diagram, but each consists of all the components in the presentation layer and the business logic layer of each respective state. Some of the states are simple such as the Settings Tab which has one class each for its presentation layer and its business layer. Other states may represent multiple objects with their own design patterns and will be analyzed later in this document.</w:t>
+      </w:r>
+    </w:p>
+    <w:p>
+      <w:pPr>
+        <w:spacing w:after="0" w:line="276" w:lineRule="auto"/>
+        <w:jc w:val="both"/>
+      </w:pPr>
+    </w:p>
+    <w:p>
+      <w:pPr>
+        <w:spacing w:after="0" w:line="276" w:lineRule="auto"/>
+        <w:jc w:val="both"/>
+      </w:pPr>
+      <w:r>
+        <w:tab/>
+        <w:t xml:space="preserve">This design helps minimize coupling because each of the modules is now separated into individual states that are not affected by each other. This also allows us to add more modules as we expand our system and add more items into or navigation tab. This design also has high cohesion since each of the states represents one unique module and thus all the functions are directly related to each other. It is possible that two modules will eventually become more and more dependent on each other. For example, it would be ideal to combine the Balance Page and the Money Loan Page. Once you enter a loan into the system, the balances are directly affected, and it would be more efficient to directly updates the balances on the balance page rather than make an expensive database call. However, this is done on the business logic layer of each module and those layers should be separate from each other. We would retain our current design pattern and architecture by merging the two modules as one new module. Our system runs the risk of having of having the modules become more and more dependent on each other. A solution would be to have the context class contain global variables that all the modules can share. These are a couple of issue that we foresee occurring as our system evolves and our solutions for dealing with them. </w:t>
+      </w:r>
+    </w:p>
+    <w:p>
+      <w:pPr>
+        <w:spacing w:after="0" w:line="276" w:lineRule="auto"/>
+        <w:ind w:left="2160" w:firstLine="720"/>
+        <w:jc w:val="both"/>
+        <w:rPr>
+          <w:b/>
+          <w:bCs/>
+        </w:rPr>
+      </w:pPr>
+      <w:r>
+        <w:rPr>
+          <w:b/>
+          <w:bCs/>
+        </w:rPr>
+        <w:lastRenderedPageBreak/>
+        <w:t>Balance</w:t>
+      </w:r>
+      <w:r>
+        <w:rPr>
+          <w:b/>
+          <w:bCs/>
+        </w:rPr>
+        <w:t xml:space="preserve">s - Observer </w:t>
+      </w:r>
+      <w:r>
+        <w:rPr>
+          <w:b/>
+          <w:bCs/>
+        </w:rPr>
+        <w:t>Design Pattern</w:t>
+      </w:r>
+    </w:p>
+    <w:p>
+      <w:pPr>
+        <w:spacing w:after="0" w:line="276" w:lineRule="auto"/>
+        <w:jc w:val="both"/>
+        <w:rPr>
+          <w:b/>
+          <w:bCs/>
+        </w:rPr>
+      </w:pPr>
+      <w:r>
+        <w:rPr>
+          <w:b/>
+          <w:bCs/>
+          <w:noProof/>
+        </w:rPr>
+        <w:drawing>
+          <wp:inline distT="0" distB="0" distL="0" distR="0" wp14:anchorId="7A0444AA" wp14:editId="4C7A1B81">
+            <wp:extent cx="5943600" cy="3733800"/>
+            <wp:effectExtent l="0" t="0" r="0" b="0"/>
+            <wp:docPr id="5" name="Picture 5"/>
+            <wp:cNvGraphicFramePr>
+              <a:graphicFrameLocks xmlns:a="http://schemas.openxmlformats.org/drawingml/2006/main" noChangeAspect="1"/>
+            </wp:cNvGraphicFramePr>
+            <a:graphic xmlns:a="http://schemas.openxmlformats.org/drawingml/2006/main">
+              <a:graphicData uri="http://schemas.openxmlformats.org/drawingml/2006/picture">
+                <pic:pic xmlns:pic="http://schemas.openxmlformats.org/drawingml/2006/picture">
+                  <pic:nvPicPr>
+                    <pic:cNvPr id="0" name="Picture 1"/>
+                    <pic:cNvPicPr>
+                      <a:picLocks noChangeAspect="1" noChangeArrowheads="1"/>
+                    </pic:cNvPicPr>
+                  </pic:nvPicPr>
+                  <pic:blipFill>
+                    <a:blip r:embed="rId16" cstate="print">
+                      <a:extLst>
+                        <a:ext uri="{28A0092B-C50C-407E-A947-70E740481C1C}">
+                          <a14:useLocalDpi xmlns:a14="http://schemas.microsoft.com/office/drawing/2010/main" val="0"/>
+                        </a:ext>
+                      </a:extLst>
+                    </a:blip>
+                    <a:srcRect/>
+                    <a:stretch>
+                      <a:fillRect/>
+                    </a:stretch>
+                  </pic:blipFill>
+                  <pic:spPr bwMode="auto">
+                    <a:xfrm>
+                      <a:off x="0" y="0"/>
+                      <a:ext cx="5943600" cy="3733800"/>
+                    </a:xfrm>
+                    <a:prstGeom prst="rect">
+                      <a:avLst/>
+                    </a:prstGeom>
+                    <a:noFill/>
+                    <a:ln>
+                      <a:noFill/>
+                    </a:ln>
+                  </pic:spPr>
+                </pic:pic>
+              </a:graphicData>
+            </a:graphic>
+          </wp:inline>
+        </w:drawing>
+      </w:r>
+    </w:p>
+    <w:p>
+      <w:pPr>
+        <w:spacing w:after="0" w:line="276" w:lineRule="auto"/>
+        <w:jc w:val="both"/>
+      </w:pPr>
+      <w:r>
+        <w:tab/>
+        <w:t>On the home page of the application, you will be able to see two balances: The OwedBalance and the OutstandingBalance. OwedBalance represents the amount of money that other people owe you and is represented by green text and the Outs</w:t>
+      </w:r>
+      <w:r>
+        <w:t>tandingBalance represents the amount of money that you owe other people.</w:t>
+      </w:r>
+      <w:r>
+        <w:t xml:space="preserve"> Each of these balances is represented by an object that is both an UI component that displays the balance number and the balance number </w:t>
+      </w:r>
+      <w:r>
+        <w:t>itself (OwedBalanceValue and OutstandingBalanceValue respectively).</w:t>
+      </w:r>
+      <w:r>
+        <w:t xml:space="preserve"> </w:t>
+      </w:r>
+      <w:r>
+        <w:t>These balances are calculated from an object called BalanceList. In our database, each user has an entry for every one of their contacts and for each entry there is a positive or negative number associated to it (positive representing owed amount and negative representing outstanding amount). The BalanceList object makes a call to the database using the SetList function for the user’s contact list and stores it to limit the total number of costly calls to the database.</w:t>
+      </w:r>
+    </w:p>
+    <w:p>
+      <w:pPr>
+        <w:spacing w:after="0" w:line="276" w:lineRule="auto"/>
+        <w:jc w:val="both"/>
+      </w:pPr>
+    </w:p>
+    <w:p>
+      <w:pPr>
+        <w:spacing w:after="0" w:line="276" w:lineRule="auto"/>
+        <w:jc w:val="both"/>
+      </w:pPr>
+      <w:r>
+        <w:tab/>
+        <w:t xml:space="preserve">Since </w:t>
+      </w:r>
+      <w:r>
+        <w:t>OwedBalance and OutstandingBalance should update when the BalanceList changes, the Observer design pattern is the best suited for the design of all the classes and objects related to the balance. In this case, the BalanceList is the Subject and the OwedBalance and OutstandingBalance classes are the Observers. The Update function should get the BalanceList and update their values for both classes</w:t>
+      </w:r>
+      <w:r>
+        <w:t xml:space="preserve"> by calling the PositiveBalance and NegativeBalance functions respectively</w:t>
+      </w:r>
+      <w:r>
+        <w:t>.</w:t>
+      </w:r>
+      <w:r>
+        <w:t xml:space="preserve"> The Observer pattern is ideal here because the two balances are dependent on a BalanceList and it is better than </w:t>
+      </w:r>
+      <w:r>
+        <w:t xml:space="preserve">making multiple database calls in different places. In addition, the BalanceList doesn’t have to make any assumptions about OwedBalance and OutstandingBalance making all the classes loosely coupled. </w:t>
+      </w:r>
+      <w:r>
+        <w:t>Lastly, there might be uses in the future that also depend on the BalanceList and it would be very easy to add another class that also observers a BalanceList object.</w:t>
+      </w:r>
+      <w:r>
+        <w:t xml:space="preserve"> </w:t>
+      </w:r>
+    </w:p>
+    <w:p>
+      <w:pPr>
+        <w:spacing w:after="0" w:line="276" w:lineRule="auto"/>
+        <w:jc w:val="both"/>
+      </w:pPr>
+      <w:r>
+        <w:lastRenderedPageBreak/>
+        <w:tab/>
+        <w:t>The presentation layer of the Balance Page module will both contain instances of the OwedBalance and the OutstandingBalance classes. The PositiveBalance and NegativeBalance function calls invokes a call to the business logic layer. Therefore, the BalanceList is contained in the business logic layer. The Observer pattern allows the classes to be separate thus making it possible to decouple the presentation layer and the business logic layer. The SetList function makes a call to the database layer which is our Firebase Server</w:t>
+      </w:r>
+    </w:p>
+    <w:p>
+      <w:pPr>
+        <w:spacing w:after="0" w:line="276" w:lineRule="auto"/>
+        <w:jc w:val="both"/>
+      </w:pPr>
+    </w:p>
+    <w:p>
+      <w:pPr>
+        <w:spacing w:after="0" w:line="276" w:lineRule="auto"/>
+        <w:jc w:val="center"/>
+        <w:rPr>
+          <w:b/>
+          <w:bCs/>
+          <w:lang w:eastAsia="zh-CN"/>
+        </w:rPr>
+      </w:pPr>
+      <w:r>
+        <w:rPr>
+          <w:b/>
+          <w:bCs/>
+          <w:lang w:eastAsia="zh-CN"/>
+        </w:rPr>
+        <w:t xml:space="preserve">Search Bar- </w:t>
+      </w:r>
+      <w:r>
+        <w:rPr>
+          <w:b/>
+          <w:bCs/>
+          <w:lang w:eastAsia="zh-CN"/>
+        </w:rPr>
+        <w:t>Search Activity</w:t>
+      </w:r>
+      <w:r>
+        <w:rPr>
+          <w:b/>
+          <w:bCs/>
+          <w:lang w:eastAsia="zh-CN"/>
+        </w:rPr>
+        <w:t xml:space="preserve"> and Result Activity</w:t>
+      </w:r>
+    </w:p>
+    <w:p>
+      <w:pPr>
+        <w:spacing w:after="0" w:line="276" w:lineRule="auto"/>
+        <w:jc w:val="center"/>
+        <w:rPr>
+          <w:b/>
+          <w:bCs/>
+          <w:lang w:eastAsia="zh-CN"/>
+        </w:rPr>
+      </w:pPr>
+      <w:r>
+        <w:rPr>
+          <w:b/>
+          <w:noProof/>
+          <w:lang w:eastAsia="zh-CN"/>
+        </w:rPr>
+        <w:drawing>
+          <wp:inline distT="0" distB="0" distL="0" distR="0" wp14:anchorId="0A50A748" wp14:editId="5EC19A50">
+            <wp:extent cx="5934075" cy="1971675"/>
+            <wp:effectExtent l="0" t="0" r="9525" b="9525"/>
+            <wp:docPr id="6" name="Picture 6"/>
+            <wp:cNvGraphicFramePr>
+              <a:graphicFrameLocks xmlns:a="http://schemas.openxmlformats.org/drawingml/2006/main" noChangeAspect="1"/>
+            </wp:cNvGraphicFramePr>
+            <a:graphic xmlns:a="http://schemas.openxmlformats.org/drawingml/2006/main">
+              <a:graphicData uri="http://schemas.openxmlformats.org/drawingml/2006/picture">
+                <pic:pic xmlns:pic="http://schemas.openxmlformats.org/drawingml/2006/picture">
+                  <pic:nvPicPr>
+                    <pic:cNvPr id="0" name="Picture 10"/>
+                    <pic:cNvPicPr>
+                      <a:picLocks noChangeAspect="1" noChangeArrowheads="1"/>
+                    </pic:cNvPicPr>
+                  </pic:nvPicPr>
+                  <pic:blipFill>
+                    <a:blip r:embed="rId17">
+                      <a:extLst>
+                        <a:ext uri="{28A0092B-C50C-407E-A947-70E740481C1C}">
+                          <a14:useLocalDpi xmlns:a14="http://schemas.microsoft.com/office/drawing/2010/main" val="0"/>
+                        </a:ext>
+                      </a:extLst>
+                    </a:blip>
+                    <a:srcRect/>
+                    <a:stretch>
+                      <a:fillRect/>
+                    </a:stretch>
+                  </pic:blipFill>
+                  <pic:spPr bwMode="auto">
+                    <a:xfrm>
+                      <a:off x="0" y="0"/>
+                      <a:ext cx="5944537" cy="1975151"/>
+                    </a:xfrm>
+                    <a:prstGeom prst="rect">
+                      <a:avLst/>
+                    </a:prstGeom>
+                    <a:noFill/>
+                    <a:ln>
+                      <a:noFill/>
+                    </a:ln>
+                  </pic:spPr>
+                </pic:pic>
+              </a:graphicData>
+            </a:graphic>
+          </wp:inline>
+        </w:drawing>
+      </w:r>
+    </w:p>
+    <w:p>
+      <w:pPr>
+        <w:spacing w:after="0" w:line="276" w:lineRule="auto"/>
+        <w:jc w:val="center"/>
+        <w:rPr>
+          <w:b/>
+          <w:bCs/>
+          <w:lang w:eastAsia="zh-CN"/>
+        </w:rPr>
+      </w:pPr>
+    </w:p>
+    <w:p>
+      <w:pPr>
+        <w:spacing w:after="0" w:line="276" w:lineRule="auto"/>
+        <w:ind w:firstLine="720"/>
+        <w:jc w:val="both"/>
+        <w:rPr>
+          <w:bCs/>
+          <w:lang w:eastAsia="zh-CN"/>
+        </w:rPr>
+      </w:pPr>
+      <w:r>
+        <w:rPr>
+          <w:bCs/>
+          <w:lang w:eastAsia="zh-CN"/>
+        </w:rPr>
+        <w:t xml:space="preserve">There are two classes </w:t>
+      </w:r>
+      <w:r>
+        <w:rPr>
+          <w:bCs/>
+          <w:lang w:eastAsia="zh-CN"/>
+        </w:rPr>
+        <w:t>associated with the Search Bar Module</w:t>
+      </w:r>
+      <w:r>
+        <w:rPr>
+          <w:bCs/>
+          <w:lang w:eastAsia="zh-CN"/>
+        </w:rPr>
+        <w:t xml:space="preserve">, Search Activity and Result Activity. In the Search Activity class, there is the </w:t>
+      </w:r>
+      <w:r>
+        <w:rPr>
+          <w:bCs/>
+          <w:lang w:eastAsia="zh-CN"/>
+        </w:rPr>
+        <w:t>ListView</w:t>
+      </w:r>
+      <w:r>
+        <w:rPr>
+          <w:bCs/>
+          <w:lang w:eastAsia="zh-CN"/>
+        </w:rPr>
+        <w:t xml:space="preserve"> </w:t>
+      </w:r>
+      <w:r>
+        <w:rPr>
+          <w:bCs/>
+          <w:lang w:eastAsia="zh-CN"/>
+        </w:rPr>
+        <w:t xml:space="preserve">of usernames from the database </w:t>
+      </w:r>
+      <w:r>
+        <w:rPr>
+          <w:bCs/>
+          <w:lang w:eastAsia="zh-CN"/>
+        </w:rPr>
+        <w:t>which will update depend</w:t>
+      </w:r>
+      <w:r>
+        <w:rPr>
+          <w:bCs/>
+          <w:lang w:eastAsia="zh-CN"/>
+        </w:rPr>
+        <w:t>ing</w:t>
+      </w:r>
+      <w:r>
+        <w:rPr>
+          <w:bCs/>
+          <w:lang w:eastAsia="zh-CN"/>
+        </w:rPr>
+        <w:t xml:space="preserve"> on the standard input. The interface for search activity contains the search bar and the dynamic ListView. Clicking the username on the list or clicking search button will bring user to the result activity which displays corresponding user portfolio page. The current user can see some information about </w:t>
+      </w:r>
+      <w:r>
+        <w:rPr>
+          <w:bCs/>
+          <w:lang w:eastAsia="zh-CN"/>
+        </w:rPr>
+        <w:t>the user that they searched up depending on their privacy settings</w:t>
+      </w:r>
+      <w:r>
+        <w:rPr>
+          <w:bCs/>
+          <w:lang w:eastAsia="zh-CN"/>
+        </w:rPr>
+        <w:t>. There are two functions in the Result Activity</w:t>
+      </w:r>
+      <w:r>
+        <w:rPr>
+          <w:bCs/>
+          <w:lang w:eastAsia="zh-CN"/>
+        </w:rPr>
+        <w:t xml:space="preserve">; one </w:t>
+      </w:r>
+      <w:r>
+        <w:rPr>
+          <w:bCs/>
+          <w:lang w:eastAsia="zh-CN"/>
+        </w:rPr>
+        <w:t xml:space="preserve">which can </w:t>
+      </w:r>
+      <w:r>
+        <w:rPr>
+          <w:bCs/>
+          <w:lang w:eastAsia="zh-CN"/>
+        </w:rPr>
+        <w:t>send the other user a Friend Request and the other a Close Friend Request</w:t>
+      </w:r>
+      <w:r>
+        <w:rPr>
+          <w:bCs/>
+          <w:lang w:eastAsia="zh-CN"/>
+        </w:rPr>
+        <w:t>.</w:t>
+      </w:r>
+      <w:r>
+        <w:rPr>
+          <w:bCs/>
+          <w:lang w:eastAsia="zh-CN"/>
+        </w:rPr>
+        <w:t xml:space="preserve"> These are called by the addFriend and addClose functions respectively and will update the</w:t>
+      </w:r>
+      <w:r>
+        <w:rPr>
+          <w:bCs/>
+          <w:lang w:eastAsia="zh-CN"/>
+        </w:rPr>
+        <w:t xml:space="preserve"> attribute values in databas</w:t>
+      </w:r>
+      <w:r>
+        <w:rPr>
+          <w:bCs/>
+          <w:lang w:eastAsia="zh-CN"/>
+        </w:rPr>
+        <w:t>e</w:t>
+      </w:r>
+      <w:r>
+        <w:rPr>
+          <w:bCs/>
+          <w:lang w:eastAsia="zh-CN"/>
+        </w:rPr>
+        <w:t xml:space="preserve">. </w:t>
+      </w:r>
+      <w:r>
+        <w:rPr>
+          <w:bCs/>
+          <w:lang w:eastAsia="zh-CN"/>
+        </w:rPr>
+        <w:t xml:space="preserve">This update is bidirectional; if </w:t>
+      </w:r>
+      <w:r>
+        <w:rPr>
+          <w:bCs/>
+          <w:lang w:eastAsia="zh-CN"/>
+        </w:rPr>
+        <w:t>a User A adds User B to their contact list, then User B’s contact list will also have User A added to it</w:t>
+      </w:r>
+    </w:p>
+    <w:p>
+      <w:pPr>
+        <w:spacing w:after="0" w:line="276" w:lineRule="auto"/>
+        <w:jc w:val="both"/>
+        <w:rPr>
+          <w:bCs/>
+          <w:lang w:eastAsia="zh-CN"/>
+        </w:rPr>
+      </w:pPr>
+    </w:p>
+    <w:p>
+      <w:pPr>
+        <w:spacing w:after="0" w:line="276" w:lineRule="auto"/>
+        <w:ind w:firstLine="720"/>
+        <w:jc w:val="both"/>
+        <w:rPr>
+          <w:rFonts w:eastAsia="Times New Roman" w:cs="Times New Roman"/>
+          <w:lang w:eastAsia="zh-CN"/>
+        </w:rPr>
+      </w:pPr>
+      <w:r>
+        <w:rPr>
+          <w:bCs/>
+          <w:lang w:eastAsia="zh-CN"/>
+        </w:rPr>
+        <w:t>The</w:t>
+      </w:r>
+      <w:r>
+        <w:rPr>
+          <w:bCs/>
+          <w:lang w:eastAsia="zh-CN"/>
+        </w:rPr>
+        <w:t xml:space="preserve"> layered architecture, the search bar, result portfolio page, and the add friend buttons are accessible for users </w:t>
+      </w:r>
+      <w:r>
+        <w:rPr>
+          <w:bCs/>
+          <w:lang w:eastAsia="zh-CN"/>
+        </w:rPr>
+        <w:t>on</w:t>
+      </w:r>
+      <w:r>
+        <w:rPr>
+          <w:bCs/>
+          <w:lang w:eastAsia="zh-CN"/>
+        </w:rPr>
+        <w:t xml:space="preserve"> the presentation layer. On the business logic layer, </w:t>
+      </w:r>
+      <w:r>
+        <w:rPr>
+          <w:bCs/>
+          <w:lang w:eastAsia="zh-CN"/>
+        </w:rPr>
+        <w:t>the Search</w:t>
+      </w:r>
+      <w:r>
+        <w:rPr>
+          <w:bCs/>
+          <w:lang w:eastAsia="zh-CN"/>
+        </w:rPr>
+        <w:t xml:space="preserve"> </w:t>
+      </w:r>
+      <w:r>
+        <w:rPr>
+          <w:bCs/>
+          <w:lang w:eastAsia="zh-CN"/>
+        </w:rPr>
+        <w:t>Activity</w:t>
+      </w:r>
+      <w:r>
+        <w:rPr>
+          <w:bCs/>
+          <w:lang w:eastAsia="zh-CN"/>
+        </w:rPr>
+        <w:t xml:space="preserve"> class will adapt the ListView with the database collection for </w:t>
+      </w:r>
+      <w:r>
+        <w:rPr>
+          <w:bCs/>
+          <w:lang w:eastAsia="zh-CN"/>
+        </w:rPr>
+        <w:t xml:space="preserve">the </w:t>
+      </w:r>
+      <w:r>
+        <w:rPr>
+          <w:bCs/>
+          <w:lang w:eastAsia="zh-CN"/>
+        </w:rPr>
+        <w:t xml:space="preserve">user. </w:t>
+      </w:r>
+      <w:r>
+        <w:rPr>
+          <w:bCs/>
+          <w:lang w:eastAsia="zh-CN"/>
+        </w:rPr>
+        <w:t>Additionally, the Result Activity will</w:t>
+      </w:r>
+      <w:r>
+        <w:rPr>
+          <w:bCs/>
+          <w:lang w:eastAsia="zh-CN"/>
+        </w:rPr>
+        <w:t xml:space="preserve"> update the database values by setting the click listener. </w:t>
+      </w:r>
+      <w:r>
+        <w:rPr>
+          <w:rFonts w:eastAsia="Times New Roman" w:cs="Times New Roman"/>
+          <w:lang w:eastAsia="zh-CN"/>
+        </w:rPr>
+        <w:t xml:space="preserve">The database layer is </w:t>
+      </w:r>
+      <w:r>
+        <w:rPr>
+          <w:rFonts w:eastAsia="Times New Roman" w:cs="Times New Roman"/>
+          <w:lang w:eastAsia="zh-CN"/>
+        </w:rPr>
+        <w:t>Firebase Server</w:t>
+      </w:r>
+      <w:r>
+        <w:rPr>
+          <w:rFonts w:eastAsia="Times New Roman" w:cs="Times New Roman"/>
+          <w:lang w:eastAsia="zh-CN"/>
+        </w:rPr>
+        <w:t xml:space="preserve"> which contains the accessible contact collection and user collection.</w:t>
+      </w:r>
+    </w:p>
+    <w:p>
+      <w:pPr>
+        <w:spacing w:after="0" w:line="276" w:lineRule="auto"/>
+        <w:jc w:val="both"/>
+        <w:rPr>
+          <w:rFonts w:eastAsia="Times New Roman" w:cs="Times New Roman"/>
+          <w:lang w:eastAsia="zh-CN"/>
+        </w:rPr>
+      </w:pPr>
+    </w:p>
+    <w:p>
+      <w:pPr>
+        <w:spacing w:after="0" w:line="276" w:lineRule="auto"/>
+        <w:jc w:val="both"/>
+        <w:rPr>
+          <w:rFonts w:eastAsia="Times New Roman" w:cs="Times New Roman"/>
+          <w:lang w:eastAsia="zh-CN"/>
+        </w:rPr>
+      </w:pPr>
+    </w:p>
+    <w:p>
+      <w:pPr>
+        <w:spacing w:after="0" w:line="276" w:lineRule="auto"/>
+        <w:jc w:val="both"/>
+        <w:rPr>
+          <w:rFonts w:eastAsia="Times New Roman" w:cs="Times New Roman"/>
+          <w:lang w:eastAsia="zh-CN"/>
+        </w:rPr>
+      </w:pPr>
+    </w:p>
+    <w:p>
+      <w:pPr>
+        <w:spacing w:after="0" w:line="276" w:lineRule="auto"/>
+        <w:jc w:val="both"/>
+        <w:rPr>
+          <w:rFonts w:eastAsia="Times New Roman" w:cs="Times New Roman"/>
+          <w:lang w:eastAsia="zh-CN"/>
+        </w:rPr>
+      </w:pPr>
+    </w:p>
+    <w:p>
+      <w:pPr>
+        <w:spacing w:after="0" w:line="276" w:lineRule="auto"/>
+        <w:jc w:val="both"/>
+        <w:rPr>
+          <w:rFonts w:eastAsia="Times New Roman" w:cs="Times New Roman"/>
+          <w:lang w:eastAsia="zh-CN"/>
+        </w:rPr>
+      </w:pPr>
+    </w:p>
+    <w:p>
+      <w:pPr>
+        <w:spacing w:after="0" w:line="276" w:lineRule="auto"/>
+        <w:jc w:val="both"/>
+        <w:rPr>
+          <w:rFonts w:eastAsia="Times New Roman" w:cs="Times New Roman"/>
+          <w:lang w:eastAsia="zh-CN"/>
+        </w:rPr>
+      </w:pPr>
+    </w:p>
+    <w:p>
+      <w:pPr>
+        <w:spacing w:after="0" w:line="276" w:lineRule="auto"/>
+        <w:jc w:val="center"/>
+        <w:rPr>
+          <w:rFonts w:eastAsia="Times New Roman" w:cs="Times New Roman"/>
+          <w:b/>
+          <w:lang w:eastAsia="zh-CN"/>
+        </w:rPr>
+      </w:pPr>
+      <w:r>
+        <w:rPr>
+          <w:rFonts w:eastAsia="Times New Roman" w:cs="Times New Roman"/>
+          <w:b/>
+          <w:lang w:eastAsia="zh-CN"/>
+        </w:rPr>
+        <w:lastRenderedPageBreak/>
+        <w:t xml:space="preserve">Contact List </w:t>
+      </w:r>
+      <w:r>
+        <w:rPr>
+          <w:rFonts w:eastAsia="Times New Roman" w:cs="Times New Roman"/>
+          <w:b/>
+          <w:lang w:eastAsia="zh-CN"/>
+        </w:rPr>
+        <w:t xml:space="preserve">– </w:t>
+      </w:r>
+      <w:r>
+        <w:rPr>
+          <w:rFonts w:eastAsia="Times New Roman" w:cs="Times New Roman"/>
+          <w:b/>
+          <w:lang w:eastAsia="zh-CN"/>
+        </w:rPr>
+        <w:t>Design Pattern</w:t>
+      </w:r>
+    </w:p>
+    <w:p>
+      <w:pPr>
+        <w:spacing w:after="0" w:line="276" w:lineRule="auto"/>
+        <w:jc w:val="center"/>
+        <w:rPr>
+          <w:b/>
+          <w:bCs/>
+          <w:lang w:eastAsia="zh-CN"/>
+        </w:rPr>
+      </w:pPr>
+      <w:r>
+        <w:rPr>
+          <w:b/>
+          <w:noProof/>
+          <w:lang w:eastAsia="zh-CN"/>
+        </w:rPr>
+        <w:drawing>
+          <wp:inline distT="0" distB="0" distL="0" distR="0" wp14:anchorId="1995E481" wp14:editId="43FDAB5D">
+            <wp:extent cx="5943600" cy="3943350"/>
+            <wp:effectExtent l="0" t="0" r="0" b="0"/>
+            <wp:docPr id="10" name="Picture 10"/>
+            <wp:cNvGraphicFramePr>
+              <a:graphicFrameLocks xmlns:a="http://schemas.openxmlformats.org/drawingml/2006/main" noChangeAspect="1"/>
+            </wp:cNvGraphicFramePr>
+            <a:graphic xmlns:a="http://schemas.openxmlformats.org/drawingml/2006/main">
+              <a:graphicData uri="http://schemas.openxmlformats.org/drawingml/2006/picture">
+                <pic:pic xmlns:pic="http://schemas.openxmlformats.org/drawingml/2006/picture">
+                  <pic:nvPicPr>
+                    <pic:cNvPr id="0" name="Picture 12"/>
+                    <pic:cNvPicPr>
+                      <a:picLocks noChangeAspect="1" noChangeArrowheads="1"/>
+                    </pic:cNvPicPr>
+                  </pic:nvPicPr>
+                  <pic:blipFill>
+                    <a:blip r:embed="rId18">
+                      <a:extLst>
+                        <a:ext uri="{28A0092B-C50C-407E-A947-70E740481C1C}">
+                          <a14:useLocalDpi xmlns:a14="http://schemas.microsoft.com/office/drawing/2010/main" val="0"/>
+                        </a:ext>
+                      </a:extLst>
+                    </a:blip>
+                    <a:srcRect/>
+                    <a:stretch>
+                      <a:fillRect/>
+                    </a:stretch>
+                  </pic:blipFill>
+                  <pic:spPr bwMode="auto">
+                    <a:xfrm>
+                      <a:off x="0" y="0"/>
+                      <a:ext cx="5943600" cy="3943350"/>
+                    </a:xfrm>
+                    <a:prstGeom prst="rect">
+                      <a:avLst/>
+                    </a:prstGeom>
+                    <a:noFill/>
+                    <a:ln>
+                      <a:noFill/>
+                    </a:ln>
+                  </pic:spPr>
+                </pic:pic>
+              </a:graphicData>
+            </a:graphic>
+          </wp:inline>
+        </w:drawing>
+      </w:r>
+    </w:p>
+    <w:p>
+      <w:pPr>
+        <w:spacing w:after="0" w:line="276" w:lineRule="auto"/>
+        <w:jc w:val="center"/>
+        <w:rPr>
+          <w:b/>
+          <w:bCs/>
+          <w:lang w:eastAsia="zh-CN"/>
+        </w:rPr>
+      </w:pPr>
+    </w:p>
+    <w:p>
+      <w:pPr>
+        <w:spacing w:after="0" w:line="276" w:lineRule="auto"/>
+        <w:ind w:firstLine="720"/>
+        <w:jc w:val="both"/>
+        <w:rPr>
+          <w:rFonts w:eastAsia="SimSun"/>
+          <w:bCs/>
+          <w:lang w:eastAsia="zh-CN"/>
+        </w:rPr>
+      </w:pPr>
+      <w:r>
+        <w:rPr>
+          <w:bCs/>
+          <w:lang w:eastAsia="zh-CN"/>
+        </w:rPr>
+        <w:t xml:space="preserve">Since the Contact List is basically a social media platform, we created our design accordingly. </w:t>
+      </w:r>
+      <w:r>
+        <w:rPr>
+          <w:bCs/>
+          <w:lang w:eastAsia="zh-CN"/>
+        </w:rPr>
+        <w:t>There are three classes</w:t>
+      </w:r>
+      <w:r>
+        <w:rPr>
+          <w:bCs/>
+          <w:lang w:eastAsia="zh-CN"/>
+        </w:rPr>
+        <w:t xml:space="preserve"> in the Contact List module</w:t>
+      </w:r>
+      <w:r>
+        <w:rPr>
+          <w:bCs/>
+          <w:lang w:eastAsia="zh-CN"/>
+        </w:rPr>
+        <w:t xml:space="preserve">, Contact Activity, Contact Item, and Contact Adapter. </w:t>
+      </w:r>
+      <w:r>
+        <w:rPr>
+          <w:bCs/>
+          <w:lang w:eastAsia="zh-CN"/>
+        </w:rPr>
+        <w:t xml:space="preserve">Each instance of the Contact Item class </w:t>
+      </w:r>
+      <w:r>
+        <w:rPr>
+          <w:bCs/>
+          <w:lang w:eastAsia="zh-CN"/>
+        </w:rPr>
+        <w:t xml:space="preserve">represents a specific friend of the </w:t>
+      </w:r>
+      <w:r>
+        <w:rPr>
+          <w:bCs/>
+          <w:lang w:eastAsia="zh-CN"/>
+        </w:rPr>
+        <w:t xml:space="preserve">current </w:t>
+      </w:r>
+      <w:r>
+        <w:rPr>
+          <w:bCs/>
+          <w:lang w:eastAsia="zh-CN"/>
+        </w:rPr>
+        <w:t xml:space="preserve">user. There are some attributes such as the friend’s name, the settled debt to this specific friend, and if this friend is </w:t>
+      </w:r>
+      <w:r>
+        <w:rPr>
+          <w:bCs/>
+          <w:lang w:eastAsia="zh-CN"/>
+        </w:rPr>
+        <w:t xml:space="preserve">a </w:t>
+      </w:r>
+      <w:r>
+        <w:rPr>
+          <w:bCs/>
+          <w:lang w:eastAsia="zh-CN"/>
+        </w:rPr>
+        <w:t xml:space="preserve">close friend. To achieve encapsulation, </w:t>
+      </w:r>
+      <w:r>
+        <w:rPr>
+          <w:bCs/>
+          <w:lang w:eastAsia="zh-CN"/>
+        </w:rPr>
+        <w:t>these</w:t>
+      </w:r>
+      <w:r>
+        <w:rPr>
+          <w:bCs/>
+          <w:lang w:eastAsia="zh-CN"/>
+        </w:rPr>
+        <w:t xml:space="preserve"> attributes </w:t>
+      </w:r>
+      <w:r>
+        <w:rPr>
+          <w:bCs/>
+          <w:lang w:eastAsia="zh-CN"/>
+        </w:rPr>
+        <w:t xml:space="preserve">are set to </w:t>
+      </w:r>
+      <w:r>
+        <w:rPr>
+          <w:bCs/>
+          <w:lang w:eastAsia="zh-CN"/>
+        </w:rPr>
+        <w:t xml:space="preserve">private and </w:t>
+      </w:r>
+      <w:r>
+        <w:rPr>
+          <w:bCs/>
+          <w:lang w:eastAsia="zh-CN"/>
+        </w:rPr>
+        <w:t>getters are provided</w:t>
+      </w:r>
+      <w:r>
+        <w:rPr>
+          <w:bCs/>
+          <w:lang w:eastAsia="zh-CN"/>
+        </w:rPr>
+        <w:t xml:space="preserve"> for them. In the Contact Adapter class, </w:t>
+      </w:r>
+      <w:r>
+        <w:rPr>
+          <w:bCs/>
+          <w:lang w:eastAsia="zh-CN"/>
+        </w:rPr>
+        <w:t>th</w:t>
+      </w:r>
+      <w:r>
+        <w:rPr>
+          <w:bCs/>
+          <w:lang w:eastAsia="zh-CN"/>
+        </w:rPr>
+        <w:t>e adapter (</w:t>
+      </w:r>
+      <w:r>
+        <w:rPr>
+          <w:bCs/>
+          <w:lang w:eastAsia="zh-CN"/>
+        </w:rPr>
+        <w:t>D</w:t>
+      </w:r>
+      <w:r>
+        <w:rPr>
+          <w:bCs/>
+          <w:lang w:eastAsia="zh-CN"/>
+        </w:rPr>
+        <w:t xml:space="preserve">ecorator) design pattern </w:t>
+      </w:r>
+      <w:r>
+        <w:rPr>
+          <w:bCs/>
+          <w:lang w:eastAsia="zh-CN"/>
+        </w:rPr>
+        <w:t xml:space="preserve">was used </w:t>
+      </w:r>
+      <w:r>
+        <w:rPr>
+          <w:bCs/>
+          <w:lang w:eastAsia="zh-CN"/>
+        </w:rPr>
+        <w:t xml:space="preserve">with the view holder to wrap the data for the </w:t>
+      </w:r>
+      <w:r>
+        <w:rPr>
+          <w:bCs/>
+          <w:lang w:eastAsia="zh-CN"/>
+        </w:rPr>
+        <w:t>ListView</w:t>
+      </w:r>
+      <w:r>
+        <w:rPr>
+          <w:bCs/>
+          <w:lang w:eastAsia="zh-CN"/>
+        </w:rPr>
+        <w:t xml:space="preserve"> </w:t>
+      </w:r>
+      <w:r>
+        <w:rPr>
+          <w:bCs/>
+          <w:lang w:eastAsia="zh-CN"/>
+        </w:rPr>
+        <w:t>to display. This class corresponding with the externally</w:t>
+      </w:r>
+      <w:r>
+        <w:rPr>
+          <w:bCs/>
+          <w:lang w:eastAsia="zh-CN"/>
+        </w:rPr>
+        <w:t xml:space="preserve"> </w:t>
+      </w:r>
+      <w:r>
+        <w:rPr>
+          <w:bCs/>
+          <w:lang w:eastAsia="zh-CN"/>
+        </w:rPr>
+        <w:t xml:space="preserve">visible interface which displays each item on the </w:t>
+      </w:r>
+      <w:r>
+        <w:rPr>
+          <w:bCs/>
+          <w:lang w:eastAsia="zh-CN"/>
+        </w:rPr>
+        <w:t xml:space="preserve">ListView </w:t>
+      </w:r>
+      <w:r>
+        <w:rPr>
+          <w:bCs/>
+          <w:lang w:eastAsia="zh-CN"/>
+        </w:rPr>
+        <w:t>(</w:t>
+      </w:r>
+      <w:r>
+        <w:rPr>
+          <w:bCs/>
+          <w:lang w:eastAsia="zh-CN"/>
+        </w:rPr>
+        <w:t>C</w:t>
+      </w:r>
+      <w:r>
+        <w:rPr>
+          <w:bCs/>
+          <w:lang w:eastAsia="zh-CN"/>
+        </w:rPr>
+        <w:t xml:space="preserve">ontact </w:t>
+      </w:r>
+      <w:r>
+        <w:rPr>
+          <w:bCs/>
+          <w:lang w:eastAsia="zh-CN"/>
+        </w:rPr>
+        <w:t>L</w:t>
+      </w:r>
+      <w:r>
+        <w:rPr>
+          <w:bCs/>
+          <w:lang w:eastAsia="zh-CN"/>
+        </w:rPr>
+        <w:t xml:space="preserve">ist). The Contact Activity get the current username from previous activity and </w:t>
+      </w:r>
+      <w:r>
+        <w:rPr>
+          <w:bCs/>
+          <w:lang w:eastAsia="zh-CN"/>
+        </w:rPr>
+        <w:t>updates</w:t>
+      </w:r>
+      <w:r>
+        <w:rPr>
+          <w:bCs/>
+          <w:lang w:eastAsia="zh-CN"/>
+        </w:rPr>
+        <w:t xml:space="preserve"> all his or her friends’ information from the database (</w:t>
+      </w:r>
+      <w:r>
+        <w:rPr>
+          <w:bCs/>
+          <w:lang w:eastAsia="zh-CN"/>
+        </w:rPr>
+        <w:t>Firebase Server</w:t>
+      </w:r>
+      <w:r>
+        <w:rPr>
+          <w:bCs/>
+          <w:lang w:eastAsia="zh-CN"/>
+        </w:rPr>
+        <w:t xml:space="preserve">) to the </w:t>
+      </w:r>
+      <w:r>
+        <w:rPr>
+          <w:bCs/>
+          <w:lang w:eastAsia="zh-CN"/>
+        </w:rPr>
+        <w:t>ListView</w:t>
+      </w:r>
+      <w:r>
+        <w:rPr>
+          <w:bCs/>
+          <w:lang w:eastAsia="zh-CN"/>
+        </w:rPr>
+        <w:t xml:space="preserve"> </w:t>
+      </w:r>
+      <w:r>
+        <w:rPr>
+          <w:bCs/>
+          <w:lang w:eastAsia="zh-CN"/>
+        </w:rPr>
+        <w:t>using contact adapters. For each friend, there are two buttons for remove the friend from contact list and set off the close friend. For display, clicking the “</w:t>
+      </w:r>
+      <w:r>
+        <w:rPr>
+          <w:bCs/>
+          <w:lang w:eastAsia="zh-CN"/>
+        </w:rPr>
+        <w:t>C</w:t>
+      </w:r>
+      <w:r>
+        <w:rPr>
+          <w:bCs/>
+          <w:lang w:eastAsia="zh-CN"/>
+        </w:rPr>
+        <w:t xml:space="preserve">ontact </w:t>
+      </w:r>
+      <w:r>
+        <w:rPr>
+          <w:bCs/>
+          <w:lang w:eastAsia="zh-CN"/>
+        </w:rPr>
+        <w:t>L</w:t>
+      </w:r>
+      <w:r>
+        <w:rPr>
+          <w:bCs/>
+          <w:lang w:eastAsia="zh-CN"/>
+        </w:rPr>
+        <w:t xml:space="preserve">ist” button from previous page will bring the user to his or her contact list. </w:t>
+      </w:r>
+    </w:p>
+    <w:p>
+      <w:pPr>
+        <w:spacing w:after="0" w:line="276" w:lineRule="auto"/>
+        <w:jc w:val="both"/>
+        <w:rPr>
+          <w:rFonts w:eastAsia="Times New Roman" w:cs="Times New Roman"/>
+          <w:sz w:val="21"/>
+          <w:szCs w:val="21"/>
+          <w:lang w:eastAsia="zh-CN"/>
+        </w:rPr>
+      </w:pPr>
+    </w:p>
+    <w:p>
+      <w:pPr>
+        <w:spacing w:after="0" w:line="276" w:lineRule="auto"/>
+        <w:ind w:firstLine="720"/>
+        <w:jc w:val="both"/>
+        <w:rPr>
+          <w:rFonts w:eastAsia="Times New Roman" w:cs="Times New Roman"/>
+          <w:lang w:eastAsia="zh-CN"/>
+        </w:rPr>
+      </w:pPr>
+      <w:r>
+        <w:rPr>
+          <w:rFonts w:eastAsia="Times New Roman" w:cs="Times New Roman"/>
+          <w:lang w:eastAsia="zh-CN"/>
+        </w:rPr>
+        <w:t>The</w:t>
+      </w:r>
+      <w:r>
+        <w:rPr>
+          <w:rFonts w:eastAsia="Times New Roman" w:cs="Times New Roman"/>
+          <w:lang w:eastAsia="zh-CN"/>
+        </w:rPr>
+        <w:t xml:space="preserve"> presentation layer contains the </w:t>
+      </w:r>
+      <w:r>
+        <w:rPr>
+          <w:rFonts w:eastAsia="Times New Roman" w:cs="Times New Roman"/>
+          <w:lang w:eastAsia="zh-CN"/>
+        </w:rPr>
+        <w:t>Contact</w:t>
+      </w:r>
+      <w:r>
+        <w:rPr>
+          <w:rFonts w:eastAsia="Times New Roman" w:cs="Times New Roman"/>
+          <w:lang w:eastAsia="zh-CN"/>
+        </w:rPr>
+        <w:t xml:space="preserve"> </w:t>
+      </w:r>
+      <w:r>
+        <w:rPr>
+          <w:rFonts w:eastAsia="Times New Roman" w:cs="Times New Roman"/>
+          <w:lang w:eastAsia="zh-CN"/>
+        </w:rPr>
+        <w:t>List</w:t>
+      </w:r>
+      <w:r>
+        <w:rPr>
+          <w:rFonts w:eastAsia="Times New Roman" w:cs="Times New Roman"/>
+          <w:lang w:eastAsia="zh-CN"/>
+        </w:rPr>
+        <w:t xml:space="preserve"> and user can </w:t>
+      </w:r>
+      <w:r>
+        <w:rPr>
+          <w:rFonts w:eastAsia="Times New Roman" w:cs="Times New Roman"/>
+          <w:lang w:eastAsia="zh-CN"/>
+        </w:rPr>
+        <w:t>their</w:t>
+      </w:r>
+      <w:r>
+        <w:rPr>
+          <w:rFonts w:eastAsia="Times New Roman" w:cs="Times New Roman"/>
+          <w:lang w:eastAsia="zh-CN"/>
+        </w:rPr>
+        <w:t xml:space="preserve"> friend</w:t>
+      </w:r>
+      <w:r>
+        <w:rPr>
+          <w:rFonts w:eastAsia="Times New Roman" w:cs="Times New Roman"/>
+          <w:lang w:eastAsia="zh-CN"/>
+        </w:rPr>
+        <w:t>s</w:t>
+      </w:r>
+      <w:r>
+        <w:rPr>
+          <w:rFonts w:eastAsia="Times New Roman" w:cs="Times New Roman"/>
+          <w:lang w:eastAsia="zh-CN"/>
+        </w:rPr>
+        <w:t xml:space="preserve"> or close friend</w:t>
+      </w:r>
+      <w:r>
+        <w:rPr>
+          <w:rFonts w:eastAsia="Times New Roman" w:cs="Times New Roman"/>
+          <w:lang w:eastAsia="zh-CN"/>
+        </w:rPr>
+        <w:t>s</w:t>
+      </w:r>
+      <w:r>
+        <w:rPr>
+          <w:rFonts w:eastAsia="Times New Roman" w:cs="Times New Roman"/>
+          <w:lang w:eastAsia="zh-CN"/>
+        </w:rPr>
+        <w:t xml:space="preserve"> by click</w:t>
+      </w:r>
+      <w:r>
+        <w:rPr>
+          <w:rFonts w:eastAsia="Times New Roman" w:cs="Times New Roman"/>
+          <w:lang w:eastAsia="zh-CN"/>
+        </w:rPr>
+        <w:t>ing</w:t>
+      </w:r>
+      <w:r>
+        <w:rPr>
+          <w:rFonts w:eastAsia="Times New Roman" w:cs="Times New Roman"/>
+          <w:lang w:eastAsia="zh-CN"/>
+        </w:rPr>
+        <w:t xml:space="preserve"> the button. The business logic layer corresponding to the </w:t>
+      </w:r>
+      <w:r>
+        <w:rPr>
+          <w:rFonts w:eastAsia="Times New Roman" w:cs="Times New Roman"/>
+          <w:lang w:eastAsia="zh-CN"/>
+        </w:rPr>
+        <w:t>Contact</w:t>
+      </w:r>
+      <w:r>
+        <w:rPr>
+          <w:rFonts w:eastAsia="Times New Roman" w:cs="Times New Roman"/>
+          <w:lang w:eastAsia="zh-CN"/>
+        </w:rPr>
+        <w:t xml:space="preserve"> </w:t>
+      </w:r>
+      <w:r>
+        <w:rPr>
+          <w:rFonts w:eastAsia="Times New Roman" w:cs="Times New Roman"/>
+          <w:lang w:eastAsia="zh-CN"/>
+        </w:rPr>
+        <w:t>Activity</w:t>
+      </w:r>
+      <w:r>
+        <w:rPr>
+          <w:rFonts w:eastAsia="Times New Roman" w:cs="Times New Roman"/>
+          <w:lang w:eastAsia="zh-CN"/>
+        </w:rPr>
+        <w:t xml:space="preserve"> which fetches </w:t>
+      </w:r>
+      <w:r>
+        <w:rPr>
+          <w:rFonts w:eastAsia="Times New Roman" w:cs="Times New Roman"/>
+          <w:lang w:eastAsia="zh-CN"/>
+        </w:rPr>
+        <w:t xml:space="preserve">their </w:t>
+      </w:r>
+      <w:r>
+        <w:rPr>
+          <w:rFonts w:eastAsia="Times New Roman" w:cs="Times New Roman"/>
+          <w:lang w:eastAsia="zh-CN"/>
+        </w:rPr>
+        <w:t>friend</w:t>
+      </w:r>
+      <w:r>
+        <w:rPr>
+          <w:rFonts w:eastAsia="Times New Roman" w:cs="Times New Roman"/>
+          <w:lang w:eastAsia="zh-CN"/>
+        </w:rPr>
+        <w:t>’s</w:t>
+      </w:r>
+      <w:r>
+        <w:rPr>
+          <w:rFonts w:eastAsia="Times New Roman" w:cs="Times New Roman"/>
+          <w:lang w:eastAsia="zh-CN"/>
+        </w:rPr>
+        <w:t xml:space="preserve"> information from the database and change the attribute values in database using click listener. The database layer is the </w:t>
+      </w:r>
+      <w:r>
+        <w:rPr>
+          <w:rFonts w:eastAsia="Times New Roman" w:cs="Times New Roman"/>
+          <w:lang w:eastAsia="zh-CN"/>
+        </w:rPr>
+        <w:t>Firebase server</w:t>
+      </w:r>
+      <w:r>
+        <w:rPr>
+          <w:rFonts w:eastAsia="Times New Roman" w:cs="Times New Roman"/>
+          <w:lang w:eastAsia="zh-CN"/>
+        </w:rPr>
+        <w:t xml:space="preserve"> which contains the contact collection for all users and their friends’ information.</w:t>
+      </w:r>
+    </w:p>
+    <w:p>
+      <w:pPr>
+        <w:spacing w:after="0" w:line="276" w:lineRule="auto"/>
+        <w:jc w:val="both"/>
+        <w:rPr>
+          <w:rFonts w:eastAsia="Times New Roman" w:cs="Times New Roman"/>
+          <w:lang w:eastAsia="zh-CN"/>
+        </w:rPr>
+      </w:pPr>
+    </w:p>
+    <w:p>
+      <w:pPr>
+        <w:spacing w:after="0" w:line="276" w:lineRule="auto"/>
+        <w:jc w:val="center"/>
+        <w:rPr>
+          <w:b/>
+          <w:bCs/>
+        </w:rPr>
+      </w:pPr>
+      <w:r>
+        <w:rPr>
+          <w:b/>
+          <w:bCs/>
+        </w:rPr>
+        <w:lastRenderedPageBreak/>
+        <w:t xml:space="preserve">Money Loan </w:t>
+      </w:r>
+      <w:r>
+        <w:rPr>
+          <w:b/>
+          <w:bCs/>
+        </w:rPr>
+        <w:t>Page</w:t>
+      </w:r>
+    </w:p>
+    <w:p>
+      <w:pPr>
+        <w:spacing w:after="0" w:line="276" w:lineRule="auto"/>
+        <w:jc w:val="center"/>
+      </w:pPr>
+      <w:r>
+        <w:rPr>
+          <w:noProof/>
+        </w:rPr>
+        <w:drawing>
+          <wp:inline distT="0" distB="0" distL="0" distR="0" wp14:anchorId="69C2403B" wp14:editId="0AA70C30">
+            <wp:extent cx="4171950" cy="3047271"/>
+            <wp:effectExtent l="0" t="0" r="0" b="1270"/>
+            <wp:docPr id="12" name="Picture 12"/>
+            <wp:cNvGraphicFramePr>
+              <a:graphicFrameLocks xmlns:a="http://schemas.openxmlformats.org/drawingml/2006/main" noChangeAspect="1"/>
+            </wp:cNvGraphicFramePr>
+            <a:graphic xmlns:a="http://schemas.openxmlformats.org/drawingml/2006/main">
+              <a:graphicData uri="http://schemas.openxmlformats.org/drawingml/2006/picture">
+                <pic:pic xmlns:pic="http://schemas.openxmlformats.org/drawingml/2006/picture">
+                  <pic:nvPicPr>
+                    <pic:cNvPr id="0" name="图片 1"/>
+                    <pic:cNvPicPr>
+                      <a:picLocks noChangeAspect="1" noChangeArrowheads="1"/>
+                    </pic:cNvPicPr>
+                  </pic:nvPicPr>
+                  <pic:blipFill>
+                    <a:blip r:embed="rId19">
+                      <a:extLst>
+                        <a:ext uri="{28A0092B-C50C-407E-A947-70E740481C1C}">
+                          <a14:useLocalDpi xmlns:a14="http://schemas.microsoft.com/office/drawing/2010/main" val="0"/>
+                        </a:ext>
+                      </a:extLst>
+                    </a:blip>
+                    <a:srcRect/>
+                    <a:stretch>
+                      <a:fillRect/>
+                    </a:stretch>
+                  </pic:blipFill>
+                  <pic:spPr bwMode="auto">
+                    <a:xfrm>
+                      <a:off x="0" y="0"/>
+                      <a:ext cx="4186702" cy="3058046"/>
+                    </a:xfrm>
+                    <a:prstGeom prst="rect">
+                      <a:avLst/>
+                    </a:prstGeom>
+                    <a:noFill/>
+                    <a:ln>
+                      <a:noFill/>
+                    </a:ln>
+                  </pic:spPr>
+                </pic:pic>
+              </a:graphicData>
+            </a:graphic>
+          </wp:inline>
+        </w:drawing>
+      </w:r>
+    </w:p>
+    <w:p>
+      <w:pPr>
+        <w:spacing w:after="0" w:line="276" w:lineRule="auto"/>
+        <w:ind w:firstLine="720"/>
+        <w:jc w:val="both"/>
+      </w:pPr>
+      <w:r>
+        <w:t xml:space="preserve">The Money Loan page is the page where </w:t>
+      </w:r>
+      <w:r>
+        <w:t xml:space="preserve">the user </w:t>
+      </w:r>
+      <w:r>
+        <w:t>create</w:t>
+      </w:r>
+      <w:r>
+        <w:t>s</w:t>
+      </w:r>
+      <w:r>
+        <w:t xml:space="preserve"> a </w:t>
+      </w:r>
+      <w:r>
+        <w:t>money loan</w:t>
+      </w:r>
+      <w:r>
+        <w:t xml:space="preserve"> </w:t>
+      </w:r>
+      <w:r>
+        <w:t>record in the application. Additionally, u</w:t>
+      </w:r>
+      <w:r>
+        <w:t>ser</w:t>
+      </w:r>
+      <w:r>
+        <w:t>s</w:t>
+      </w:r>
+      <w:r>
+        <w:t xml:space="preserve"> can also check loan history </w:t>
+      </w:r>
+      <w:r>
+        <w:t>on</w:t>
+      </w:r>
+      <w:r>
+        <w:t xml:space="preserve"> this page.</w:t>
+      </w:r>
+      <w:r>
+        <w:t xml:space="preserve"> Lastly, t</w:t>
+      </w:r>
+      <w:r>
+        <w:t>he user can choose to add new loan in this page. When user interacts with the UI to create a new loan, user will be asked to select the person in contacts who owe user money and be asked to select the amount of money owed. After the loan is created, there will be a message sent to debtor asking the debtor to confirm the loan. If the loan is confirmed, the user’s and debtor’s loan balance will change respectively.</w:t>
+      </w:r>
+      <w:r>
+        <w:t xml:space="preserve"> </w:t>
+      </w:r>
+      <w:r>
+        <w:t>User</w:t>
+      </w:r>
+      <w:r>
+        <w:t>s</w:t>
+      </w:r>
+      <w:r>
+        <w:t xml:space="preserve"> can view loan history to check past loans. Whenever a loan is confirmed, it should be shown in the loan history and user could be able to interact with It to view details of the loan: created time, debtor’s name, debtor’s email, amount, etc.</w:t>
+      </w:r>
+    </w:p>
+    <w:p>
+      <w:pPr>
+        <w:spacing w:after="0" w:line="276" w:lineRule="auto"/>
+        <w:jc w:val="both"/>
+      </w:pPr>
+    </w:p>
+    <w:p>
+      <w:pPr>
+        <w:spacing w:after="0" w:line="276" w:lineRule="auto"/>
+        <w:ind w:firstLine="720"/>
+        <w:jc w:val="both"/>
+      </w:pPr>
+      <w:r>
+        <w:t xml:space="preserve">The </w:t>
+      </w:r>
+      <w:r>
+        <w:t>Loan class</w:t>
+      </w:r>
+      <w:r>
+        <w:t xml:space="preserve"> has following attributes</w:t>
+      </w:r>
+      <w:r>
+        <w:t xml:space="preserve">. </w:t>
+      </w:r>
+      <w:r>
+        <w:t>The “Amount” is the value of the</w:t>
+      </w:r>
+      <w:r>
+        <w:t xml:space="preserve"> loan.</w:t>
+      </w:r>
+      <w:r>
+        <w:t xml:space="preserve"> </w:t>
+      </w:r>
+      <w:r>
+        <w:t>The “Debtor Email” attribute</w:t>
+      </w:r>
+      <w:r>
+        <w:t xml:space="preserve"> shows the email of the loan debtor</w:t>
+      </w:r>
+      <w:r>
+        <w:t xml:space="preserve"> while the </w:t>
+      </w:r>
+      <w:r>
+        <w:t>Creditor Email</w:t>
+      </w:r>
+      <w:r>
+        <w:t xml:space="preserve"> a</w:t>
+      </w:r>
+      <w:r>
+        <w:t>ttribute shows the email of the loan creditor.</w:t>
+      </w:r>
+      <w:r>
+        <w:t xml:space="preserve"> </w:t>
+      </w:r>
+      <w:r>
+        <w:t>Lastly the “Date”</w:t>
+      </w:r>
+      <w:r>
+        <w:t xml:space="preserve"> record</w:t>
+      </w:r>
+      <w:r>
+        <w:t>s when the loan happened</w:t>
+      </w:r>
+      <w:r>
+        <w:t xml:space="preserve"> (DD/MM/YY)</w:t>
+      </w:r>
+    </w:p>
+    <w:p>
+      <w:pPr>
+        <w:spacing w:after="0" w:line="276" w:lineRule="auto"/>
+        <w:jc w:val="both"/>
+      </w:pPr>
+    </w:p>
+    <w:p>
+      <w:pPr>
+        <w:spacing w:after="0" w:line="276" w:lineRule="auto"/>
+        <w:ind w:firstLine="720"/>
+        <w:jc w:val="both"/>
+      </w:pPr>
+      <w:r>
+        <w:t xml:space="preserve">The </w:t>
+      </w:r>
+      <w:r>
+        <w:t>User class has following attributes and operations</w:t>
+      </w:r>
+      <w:r>
+        <w:t>.</w:t>
+      </w:r>
+      <w:r>
+        <w:t xml:space="preserve"> </w:t>
+      </w:r>
+      <w:r>
+        <w:t>The “</w:t>
+      </w:r>
+      <w:r>
+        <w:t>Email</w:t>
+      </w:r>
+      <w:r>
+        <w:t>” is</w:t>
+      </w:r>
+      <w:r>
+        <w:t xml:space="preserve"> the registered email address of the user.</w:t>
+      </w:r>
+      <w:r>
+        <w:t xml:space="preserve"> </w:t>
+      </w:r>
+      <w:r>
+        <w:t xml:space="preserve">The “Contact” array is the </w:t>
+      </w:r>
+      <w:r>
+        <w:t>list of User who are added in the contact list.</w:t>
+      </w:r>
+      <w:r>
+        <w:t xml:space="preserve"> </w:t>
+      </w:r>
+      <w:r>
+        <w:t>The “User Name” and “Password” are the login credentials that validate the user in question.</w:t>
+      </w:r>
+      <w:r>
+        <w:t xml:space="preserve"> </w:t>
+      </w:r>
+      <w:r>
+        <w:t xml:space="preserve"> The “</w:t>
+      </w:r>
+      <w:r>
+        <w:t>Add Contact</w:t>
+      </w:r>
+      <w:r>
+        <w:t>” function adds two users to each other’s contact lists</w:t>
+      </w:r>
+      <w:r>
+        <w:t>.</w:t>
+      </w:r>
+      <w:r>
+        <w:t xml:space="preserve"> The “Log In” function</w:t>
+      </w:r>
+      <w:r>
+        <w:t xml:space="preserve"> </w:t>
+      </w:r>
+      <w:r>
+        <w:t>is used to validate the login credentials</w:t>
+      </w:r>
+      <w:r>
+        <w:t>.</w:t>
+      </w:r>
+      <w:r>
+        <w:t xml:space="preserve"> Lastly, th</w:t>
+      </w:r>
+      <w:r>
+        <w:t>e</w:t>
+      </w:r>
+      <w:r>
+        <w:t xml:space="preserve"> </w:t>
+      </w:r>
+      <w:r>
+        <w:t>“</w:t>
+      </w:r>
+      <w:r>
+        <w:t xml:space="preserve">Log </w:t>
+      </w:r>
+      <w:r>
+        <w:t>O</w:t>
+      </w:r>
+      <w:r>
+        <w:t>u</w:t>
+      </w:r>
+      <w:r>
+        <w:t>t” function allows users to</w:t>
+      </w:r>
+      <w:r>
+        <w:t xml:space="preserve"> log out </w:t>
+      </w:r>
+      <w:r>
+        <w:t xml:space="preserve">their </w:t>
+      </w:r>
+      <w:r>
+        <w:t>account</w:t>
+      </w:r>
+      <w:r>
+        <w:t>.</w:t>
+      </w:r>
+    </w:p>
+    <w:p>
+      <w:pPr>
+        <w:spacing w:after="0" w:line="276" w:lineRule="auto"/>
+        <w:jc w:val="both"/>
+      </w:pPr>
+    </w:p>
+    <w:p>
+      <w:pPr>
+        <w:spacing w:after="0" w:line="276" w:lineRule="auto"/>
+        <w:jc w:val="both"/>
+      </w:pPr>
+      <w:r>
+        <w:t>Each User object has a</w:t>
+      </w:r>
+      <w:r>
+        <w:t xml:space="preserve"> UserBalance and a UserLoan</w:t>
+      </w:r>
+      <w:r>
+        <w:t xml:space="preserve">. The </w:t>
+      </w:r>
+      <w:r>
+        <w:t>UserBalance has an attribute “Amount”</w:t>
+      </w:r>
+      <w:r>
+        <w:t xml:space="preserve"> which</w:t>
+      </w:r>
+      <w:r>
+        <w:t xml:space="preserve"> shows the amount of money user has</w:t>
+      </w:r>
+      <w:r>
+        <w:t xml:space="preserve"> and contains</w:t>
+      </w:r>
+      <w:r>
+        <w:t xml:space="preserve"> a</w:t>
+      </w:r>
+      <w:r>
+        <w:t xml:space="preserve"> function called </w:t>
+      </w:r>
+      <w:r>
+        <w:t xml:space="preserve">“Simplify Balance” which </w:t>
+      </w:r>
+      <w:r>
+        <w:t xml:space="preserve">rearranges balance among a web of users after a loan has been added to the system. The </w:t>
+      </w:r>
+      <w:r>
+        <w:t>UserLoan has an attribute “Amount” shows the amount of money user owe.</w:t>
+      </w:r>
     </w:p>
     <w:p>
       <w:pPr>
@@ -1701,6 +3483,56 @@
     </w:sectPr>
   </w:body>
 </w:document>
+</file>
+
+<file path=word/endnotes.xml><?xml version="1.0" encoding="utf-8"?>
+<w:endnotes xmlns:wpc="http://schemas.microsoft.com/office/word/2010/wordprocessingCanvas" xmlns:cx="http://schemas.microsoft.com/office/drawing/2014/chartex" xmlns:cx1="http://schemas.microsoft.com/office/drawing/2015/9/8/chartex" xmlns:cx2="http://schemas.microsoft.com/office/drawing/2015/10/21/chartex" xmlns:cx3="http://schemas.microsoft.com/office/drawing/2016/5/9/chartex" xmlns:cx4="http://schemas.microsoft.com/office/drawing/2016/5/10/chartex" xmlns:cx5="http://schemas.microsoft.com/office/drawing/2016/5/11/chartex" xmlns:cx6="http://schemas.microsoft.com/office/drawing/2016/5/12/chartex" xmlns:cx7="http://schemas.microsoft.com/office/drawing/2016/5/13/chartex" xmlns:cx8="http://schemas.microsoft.com/office/drawing/2016/5/14/chartex" xmlns:mc="http://schemas.openxmlformats.org/markup-compatibility/2006" xmlns:aink="http://schemas.microsoft.com/office/drawing/2016/ink" xmlns:am3d="http://schemas.microsoft.com/office/drawing/2017/model3d" xmlns:o="urn:schemas-microsoft-com:office:office" xmlns:r="http://schemas.openxmlformats.org/officeDocument/2006/relationships" xmlns:m="http://schemas.openxmlformats.org/officeDocument/2006/math" xmlns:v="urn:schemas-microsoft-com:vml" xmlns:wp14="http://schemas.microsoft.com/office/word/2010/wordprocessingDrawing" xmlns:wp="http://schemas.openxmlformats.org/drawingml/2006/wordprocessingDrawing" xmlns:w10="urn:schemas-microsoft-com:office:word" xmlns:w="http://schemas.openxmlformats.org/wordprocessingml/2006/main" xmlns:w14="http://schemas.microsoft.com/office/word/2010/wordml" xmlns:w15="http://schemas.microsoft.com/office/word/2012/wordml" xmlns:w16cid="http://schemas.microsoft.com/office/word/2016/wordml/cid" xmlns:w16se="http://schemas.microsoft.com/office/word/2015/wordml/symex" xmlns:wpg="http://schemas.microsoft.com/office/word/2010/wordprocessingGroup" xmlns:wpi="http://schemas.microsoft.com/office/word/2010/wordprocessingInk" xmlns:wne="http://schemas.microsoft.com/office/word/2006/wordml" xmlns:wps="http://schemas.microsoft.com/office/word/2010/wordprocessingShape" mc:Ignorable="w14 w15 w16se w16cid wp14">
+  <w:endnote w:type="separator" w:id="-1">
+    <w:p>
+      <w:pPr>
+        <w:spacing w:after="0" w:line="240" w:lineRule="auto"/>
+      </w:pPr>
+      <w:r>
+        <w:separator/>
+      </w:r>
+    </w:p>
+  </w:endnote>
+  <w:endnote w:type="continuationSeparator" w:id="0">
+    <w:p>
+      <w:pPr>
+        <w:spacing w:after="0" w:line="240" w:lineRule="auto"/>
+      </w:pPr>
+      <w:r>
+        <w:continuationSeparator/>
+      </w:r>
+    </w:p>
+  </w:endnote>
+</w:endnotes>
+</file>
+
+<file path=word/footnotes.xml><?xml version="1.0" encoding="utf-8"?>
+<w:footnotes xmlns:wpc="http://schemas.microsoft.com/office/word/2010/wordprocessingCanvas" xmlns:cx="http://schemas.microsoft.com/office/drawing/2014/chartex" xmlns:cx1="http://schemas.microsoft.com/office/drawing/2015/9/8/chartex" xmlns:cx2="http://schemas.microsoft.com/office/drawing/2015/10/21/chartex" xmlns:cx3="http://schemas.microsoft.com/office/drawing/2016/5/9/chartex" xmlns:cx4="http://schemas.microsoft.com/office/drawing/2016/5/10/chartex" xmlns:cx5="http://schemas.microsoft.com/office/drawing/2016/5/11/chartex" xmlns:cx6="http://schemas.microsoft.com/office/drawing/2016/5/12/chartex" xmlns:cx7="http://schemas.microsoft.com/office/drawing/2016/5/13/chartex" xmlns:cx8="http://schemas.microsoft.com/office/drawing/2016/5/14/chartex" xmlns:mc="http://schemas.openxmlformats.org/markup-compatibility/2006" xmlns:aink="http://schemas.microsoft.com/office/drawing/2016/ink" xmlns:am3d="http://schemas.microsoft.com/office/drawing/2017/model3d" xmlns:o="urn:schemas-microsoft-com:office:office" xmlns:r="http://schemas.openxmlformats.org/officeDocument/2006/relationships" xmlns:m="http://schemas.openxmlformats.org/officeDocument/2006/math" xmlns:v="urn:schemas-microsoft-com:vml" xmlns:wp14="http://schemas.microsoft.com/office/word/2010/wordprocessingDrawing" xmlns:wp="http://schemas.openxmlformats.org/drawingml/2006/wordprocessingDrawing" xmlns:w10="urn:schemas-microsoft-com:office:word" xmlns:w="http://schemas.openxmlformats.org/wordprocessingml/2006/main" xmlns:w14="http://schemas.microsoft.com/office/word/2010/wordml" xmlns:w15="http://schemas.microsoft.com/office/word/2012/wordml" xmlns:w16cid="http://schemas.microsoft.com/office/word/2016/wordml/cid" xmlns:w16se="http://schemas.microsoft.com/office/word/2015/wordml/symex" xmlns:wpg="http://schemas.microsoft.com/office/word/2010/wordprocessingGroup" xmlns:wpi="http://schemas.microsoft.com/office/word/2010/wordprocessingInk" xmlns:wne="http://schemas.microsoft.com/office/word/2006/wordml" xmlns:wps="http://schemas.microsoft.com/office/word/2010/wordprocessingShape" mc:Ignorable="w14 w15 w16se w16cid wp14">
+  <w:footnote w:type="separator" w:id="-1">
+    <w:p>
+      <w:pPr>
+        <w:spacing w:after="0" w:line="240" w:lineRule="auto"/>
+      </w:pPr>
+      <w:r>
+        <w:separator/>
+      </w:r>
+    </w:p>
+  </w:footnote>
+  <w:footnote w:type="continuationSeparator" w:id="0">
+    <w:p>
+      <w:pPr>
+        <w:spacing w:after="0" w:line="240" w:lineRule="auto"/>
+      </w:pPr>
+      <w:r>
+        <w:continuationSeparator/>
+      </w:r>
+    </w:p>
+  </w:footnote>
+</w:footnotes>
 </file>
 
 <file path=word/styles.xml><?xml version="1.0" encoding="utf-8"?>
@@ -2134,6 +3966,50 @@
     <w:semiHidden/>
     <w:unhideWhenUsed/>
   </w:style>
+  <w:style w:type="paragraph" w:styleId="Header">
+    <w:name w:val="header"/>
+    <w:basedOn w:val="Normal"/>
+    <w:link w:val="HeaderChar"/>
+    <w:uiPriority w:val="99"/>
+    <w:unhideWhenUsed/>
+    <w:rsid w:val="00FC7851"/>
+    <w:pPr>
+      <w:tabs>
+        <w:tab w:val="center" w:pos="4680"/>
+        <w:tab w:val="right" w:pos="9360"/>
+      </w:tabs>
+      <w:spacing w:after="0" w:line="240" w:lineRule="auto"/>
+    </w:pPr>
+  </w:style>
+  <w:style w:type="character" w:customStyle="1" w:styleId="HeaderChar">
+    <w:name w:val="Header Char"/>
+    <w:basedOn w:val="DefaultParagraphFont"/>
+    <w:link w:val="Header"/>
+    <w:uiPriority w:val="99"/>
+    <w:rsid w:val="00FC7851"/>
+  </w:style>
+  <w:style w:type="paragraph" w:styleId="Footer">
+    <w:name w:val="footer"/>
+    <w:basedOn w:val="Normal"/>
+    <w:link w:val="FooterChar"/>
+    <w:uiPriority w:val="99"/>
+    <w:unhideWhenUsed/>
+    <w:rsid w:val="00FC7851"/>
+    <w:pPr>
+      <w:tabs>
+        <w:tab w:val="center" w:pos="4680"/>
+        <w:tab w:val="right" w:pos="9360"/>
+      </w:tabs>
+      <w:spacing w:after="0" w:line="240" w:lineRule="auto"/>
+    </w:pPr>
+  </w:style>
+  <w:style w:type="character" w:customStyle="1" w:styleId="FooterChar">
+    <w:name w:val="Footer Char"/>
+    <w:basedOn w:val="DefaultParagraphFont"/>
+    <w:link w:val="Footer"/>
+    <w:uiPriority w:val="99"/>
+    <w:rsid w:val="00FC7851"/>
+  </w:style>
 </w:styles>
 </file>
 
@@ -2430,4 +4306,16 @@
     </a:ext>
   </a:extLst>
 </a:theme>
+</file>
+
+<file path=customXml/item1.xml><?xml version="1.0" encoding="utf-8"?>
+<b:Sources xmlns:b="http://schemas.openxmlformats.org/officeDocument/2006/bibliography" xmlns="http://schemas.openxmlformats.org/officeDocument/2006/bibliography" SelectedStyle="\APASixthEditionOfficeOnline.xsl" StyleName="APA" Version="6"/>
+</file>
+
+<file path=customXml/itemProps1.xml><?xml version="1.0" encoding="utf-8"?>
+<ds:datastoreItem xmlns:ds="http://schemas.openxmlformats.org/officeDocument/2006/customXml" ds:itemID="{586ADAFE-157E-4680-92F0-D5037A1F7379}">
+  <ds:schemaRefs>
+    <ds:schemaRef ds:uri="http://schemas.openxmlformats.org/officeDocument/2006/bibliography"/>
+  </ds:schemaRefs>
+</ds:datastoreItem>
 </file>
</xml_diff>